<commit_message>
Trained VggNet and added results to report.
</commit_message>
<xml_diff>
--- a/TP3/TP3.docx
+++ b/TP3/TP3.docx
@@ -62,10 +62,7 @@
         <w:t>liste</w:t>
       </w:r>
       <w:r>
-        <w:t xml:space="preserve"> </w:t>
-      </w:r>
-      <w:r>
-        <w:t>data_augment_transforms</w:t>
+        <w:t xml:space="preserve"> data_augment_transforms</w:t>
       </w:r>
       <w:r>
         <w:t xml:space="preserve"> contenant les transformations d’augmentations de données</w:t>
@@ -119,16 +116,7 @@
         <w:t xml:space="preserve">88 &amp; 93 : Ajout des transformations contenu dans la liste aux transformations de </w:t>
       </w:r>
       <w:r>
-        <w:t>acdc_base_transform</w:t>
-      </w:r>
-      <w:r>
-        <w:t xml:space="preserve"> et de </w:t>
-      </w:r>
-      <w:r>
-        <w:t>base_transform</w:t>
-      </w:r>
-      <w:r>
-        <w:t xml:space="preserve"> respectivement.</w:t>
+        <w:t>acdc_base_transform et de base_transform respectivement.</w:t>
       </w:r>
     </w:p>
     <w:p>
@@ -138,15 +126,224 @@
     </w:p>
     <w:p>
       <w:pPr>
-        <w:rPr>
-          <w:color w:val="FF0000"/>
-        </w:rPr>
-      </w:pPr>
-      <w:r>
-        <w:rPr>
-          <w:color w:val="FF0000"/>
-        </w:rPr>
-        <w:t>TODO</w:t>
+        <w:keepNext/>
+      </w:pPr>
+      <w:r>
+        <w:drawing>
+          <wp:inline distT="0" distB="0" distL="0" distR="0" wp14:anchorId="4CB7AA97" wp14:editId="472A91C9">
+            <wp:extent cx="5731510" cy="2865755"/>
+            <wp:effectExtent l="0" t="0" r="2540" b="0"/>
+            <wp:docPr id="1" name="Picture 1"/>
+            <wp:cNvGraphicFramePr>
+              <a:graphicFrameLocks xmlns:a="http://schemas.openxmlformats.org/drawingml/2006/main" noChangeAspect="1"/>
+            </wp:cNvGraphicFramePr>
+            <a:graphic xmlns:a="http://schemas.openxmlformats.org/drawingml/2006/main">
+              <a:graphicData uri="http://schemas.openxmlformats.org/drawingml/2006/picture">
+                <pic:pic xmlns:pic="http://schemas.openxmlformats.org/drawingml/2006/picture">
+                  <pic:nvPicPr>
+                    <pic:cNvPr id="1" name=""/>
+                    <pic:cNvPicPr/>
+                  </pic:nvPicPr>
+                  <pic:blipFill>
+                    <a:blip r:embed="rId5"/>
+                    <a:stretch>
+                      <a:fillRect/>
+                    </a:stretch>
+                  </pic:blipFill>
+                  <pic:spPr>
+                    <a:xfrm>
+                      <a:off x="0" y="0"/>
+                      <a:ext cx="5731510" cy="2865755"/>
+                    </a:xfrm>
+                    <a:prstGeom prst="rect">
+                      <a:avLst/>
+                    </a:prstGeom>
+                  </pic:spPr>
+                </pic:pic>
+              </a:graphicData>
+            </a:graphic>
+          </wp:inline>
+        </w:drawing>
+      </w:r>
+    </w:p>
+    <w:p>
+      <w:pPr>
+        <w:pStyle w:val="Caption"/>
+        <w:jc w:val="center"/>
+        <w:rPr>
+          <w:i w:val="0"/>
+          <w:iCs w:val="0"/>
+        </w:rPr>
+      </w:pPr>
+      <w:r>
+        <w:rPr>
+          <w:i w:val="0"/>
+          <w:iCs w:val="0"/>
+        </w:rPr>
+        <w:t xml:space="preserve">Figure </w:t>
+      </w:r>
+      <w:r>
+        <w:rPr>
+          <w:i w:val="0"/>
+          <w:iCs w:val="0"/>
+        </w:rPr>
+        <w:fldChar w:fldCharType="begin"/>
+      </w:r>
+      <w:r>
+        <w:rPr>
+          <w:i w:val="0"/>
+          <w:iCs w:val="0"/>
+        </w:rPr>
+        <w:instrText xml:space="preserve"> SEQ Figure \* ARABIC </w:instrText>
+      </w:r>
+      <w:r>
+        <w:rPr>
+          <w:i w:val="0"/>
+          <w:iCs w:val="0"/>
+        </w:rPr>
+        <w:fldChar w:fldCharType="separate"/>
+      </w:r>
+      <w:r>
+        <w:rPr>
+          <w:i w:val="0"/>
+          <w:iCs w:val="0"/>
+          <w:noProof/>
+        </w:rPr>
+        <w:t>1</w:t>
+      </w:r>
+      <w:r>
+        <w:rPr>
+          <w:i w:val="0"/>
+          <w:iCs w:val="0"/>
+        </w:rPr>
+        <w:fldChar w:fldCharType="end"/>
+      </w:r>
+      <w:r>
+        <w:rPr>
+          <w:i w:val="0"/>
+          <w:iCs w:val="0"/>
+        </w:rPr>
+        <w:t xml:space="preserve"> : </w:t>
+      </w:r>
+      <w:proofErr w:type="spellStart"/>
+      <w:r>
+        <w:rPr>
+          <w:i w:val="0"/>
+          <w:iCs w:val="0"/>
+        </w:rPr>
+        <w:t>VggNet</w:t>
+      </w:r>
+      <w:proofErr w:type="spellEnd"/>
+      <w:r>
+        <w:rPr>
+          <w:i w:val="0"/>
+          <w:iCs w:val="0"/>
+        </w:rPr>
+        <w:t xml:space="preserve"> sur CIFAR10 (avec augmentation des données)</w:t>
+      </w:r>
+    </w:p>
+    <w:p>
+      <w:pPr>
+        <w:keepNext/>
+      </w:pPr>
+      <w:r>
+        <w:drawing>
+          <wp:inline distT="0" distB="0" distL="0" distR="0" wp14:anchorId="6BB41FA8" wp14:editId="047A5504">
+            <wp:extent cx="5731510" cy="2865755"/>
+            <wp:effectExtent l="0" t="0" r="2540" b="0"/>
+            <wp:docPr id="2" name="Picture 2"/>
+            <wp:cNvGraphicFramePr>
+              <a:graphicFrameLocks xmlns:a="http://schemas.openxmlformats.org/drawingml/2006/main" noChangeAspect="1"/>
+            </wp:cNvGraphicFramePr>
+            <a:graphic xmlns:a="http://schemas.openxmlformats.org/drawingml/2006/main">
+              <a:graphicData uri="http://schemas.openxmlformats.org/drawingml/2006/picture">
+                <pic:pic xmlns:pic="http://schemas.openxmlformats.org/drawingml/2006/picture">
+                  <pic:nvPicPr>
+                    <pic:cNvPr id="1" name=""/>
+                    <pic:cNvPicPr/>
+                  </pic:nvPicPr>
+                  <pic:blipFill>
+                    <a:blip r:embed="rId6"/>
+                    <a:stretch>
+                      <a:fillRect/>
+                    </a:stretch>
+                  </pic:blipFill>
+                  <pic:spPr>
+                    <a:xfrm>
+                      <a:off x="0" y="0"/>
+                      <a:ext cx="5731510" cy="2865755"/>
+                    </a:xfrm>
+                    <a:prstGeom prst="rect">
+                      <a:avLst/>
+                    </a:prstGeom>
+                  </pic:spPr>
+                </pic:pic>
+              </a:graphicData>
+            </a:graphic>
+          </wp:inline>
+        </w:drawing>
+      </w:r>
+    </w:p>
+    <w:p>
+      <w:pPr>
+        <w:pStyle w:val="Caption"/>
+        <w:jc w:val="center"/>
+        <w:rPr>
+          <w:i w:val="0"/>
+          <w:iCs w:val="0"/>
+          <w:noProof/>
+        </w:rPr>
+      </w:pPr>
+      <w:r>
+        <w:rPr>
+          <w:i w:val="0"/>
+          <w:iCs w:val="0"/>
+        </w:rPr>
+        <w:t xml:space="preserve">Figure </w:t>
+      </w:r>
+      <w:r>
+        <w:rPr>
+          <w:i w:val="0"/>
+          <w:iCs w:val="0"/>
+        </w:rPr>
+        <w:fldChar w:fldCharType="begin"/>
+      </w:r>
+      <w:r>
+        <w:rPr>
+          <w:i w:val="0"/>
+          <w:iCs w:val="0"/>
+        </w:rPr>
+        <w:instrText xml:space="preserve"> SEQ Figure \* ARABIC </w:instrText>
+      </w:r>
+      <w:r>
+        <w:rPr>
+          <w:i w:val="0"/>
+          <w:iCs w:val="0"/>
+        </w:rPr>
+        <w:fldChar w:fldCharType="separate"/>
+      </w:r>
+      <w:r>
+        <w:rPr>
+          <w:i w:val="0"/>
+          <w:iCs w:val="0"/>
+          <w:noProof/>
+        </w:rPr>
+        <w:t>2</w:t>
+      </w:r>
+      <w:r>
+        <w:rPr>
+          <w:i w:val="0"/>
+          <w:iCs w:val="0"/>
+        </w:rPr>
+        <w:fldChar w:fldCharType="end"/>
+      </w:r>
+      <w:r>
+        <w:rPr>
+          <w:i w:val="0"/>
+          <w:iCs w:val="0"/>
+          <w:noProof/>
+        </w:rPr>
+        <w:t xml:space="preserve"> : VggNet sur SVHN (avec augmentation des données)</w:t>
       </w:r>
     </w:p>
     <w:p>
@@ -406,6 +603,7 @@
     <w:lsdException w:name="HTML Sample" w:semiHidden="1" w:unhideWhenUsed="1"/>
     <w:lsdException w:name="HTML Typewriter" w:semiHidden="1" w:unhideWhenUsed="1"/>
     <w:lsdException w:name="HTML Variable" w:semiHidden="1" w:unhideWhenUsed="1"/>
+    <w:lsdException w:name="Normal Table" w:semiHidden="1" w:unhideWhenUsed="1"/>
     <w:lsdException w:name="annotation subject" w:semiHidden="1" w:unhideWhenUsed="1"/>
     <w:lsdException w:name="No List" w:semiHidden="1" w:unhideWhenUsed="1"/>
     <w:lsdException w:name="Outline List 1" w:semiHidden="1" w:unhideWhenUsed="1"/>
@@ -451,9 +649,11 @@
     <w:lsdException w:name="Table Subtle 1" w:semiHidden="1" w:unhideWhenUsed="1"/>
     <w:lsdException w:name="Table Subtle 2" w:semiHidden="1" w:unhideWhenUsed="1"/>
     <w:lsdException w:name="Table Web 1" w:semiHidden="1" w:unhideWhenUsed="1"/>
+    <w:lsdException w:name="Table Web 2" w:semiHidden="1" w:unhideWhenUsed="1"/>
     <w:lsdException w:name="Table Web 3" w:semiHidden="1" w:unhideWhenUsed="1"/>
     <w:lsdException w:name="Balloon Text" w:semiHidden="1" w:unhideWhenUsed="1"/>
     <w:lsdException w:name="Table Grid" w:uiPriority="39"/>
+    <w:lsdException w:name="Table Theme" w:semiHidden="1" w:unhideWhenUsed="1"/>
     <w:lsdException w:name="Placeholder Text" w:semiHidden="1"/>
     <w:lsdException w:name="No Spacing" w:uiPriority="1" w:qFormat="1"/>
     <w:lsdException w:name="Light Shading" w:uiPriority="60"/>
@@ -786,6 +986,25 @@
       <w:contextualSpacing/>
     </w:pPr>
   </w:style>
+  <w:style w:type="paragraph" w:styleId="Caption">
+    <w:name w:val="caption"/>
+    <w:basedOn w:val="Normal"/>
+    <w:next w:val="Normal"/>
+    <w:uiPriority w:val="35"/>
+    <w:unhideWhenUsed/>
+    <w:qFormat/>
+    <w:rsid w:val="00F758B9"/>
+    <w:pPr>
+      <w:spacing w:after="200" w:line="240" w:lineRule="auto"/>
+    </w:pPr>
+    <w:rPr>
+      <w:i/>
+      <w:iCs/>
+      <w:color w:val="44546A" w:themeColor="text2"/>
+      <w:sz w:val="18"/>
+      <w:szCs w:val="18"/>
+    </w:rPr>
+  </w:style>
 </w:styles>
 </file>
 

</xml_diff>

<commit_message>
Added IFT725UNet model visualisation and fix acdc crop size
</commit_message>
<xml_diff>
--- a/TP3/TP3.docx
+++ b/TP3/TP3.docx
@@ -129,6 +129,9 @@
         <w:keepNext/>
       </w:pPr>
       <w:r>
+        <w:rPr>
+          <w:noProof/>
+        </w:rPr>
         <w:drawing>
           <wp:inline distT="0" distB="0" distL="0" distR="0" wp14:anchorId="4CB7AA97" wp14:editId="472A91C9">
             <wp:extent cx="5731510" cy="2865755"/>
@@ -223,23 +226,7 @@
           <w:i w:val="0"/>
           <w:iCs w:val="0"/>
         </w:rPr>
-        <w:t xml:space="preserve"> : </w:t>
-      </w:r>
-      <w:proofErr w:type="spellStart"/>
-      <w:r>
-        <w:rPr>
-          <w:i w:val="0"/>
-          <w:iCs w:val="0"/>
-        </w:rPr>
-        <w:t>VggNet</w:t>
-      </w:r>
-      <w:proofErr w:type="spellEnd"/>
-      <w:r>
-        <w:rPr>
-          <w:i w:val="0"/>
-          <w:iCs w:val="0"/>
-        </w:rPr>
-        <w:t xml:space="preserve"> sur CIFAR10 (avec augmentation des données)</w:t>
+        <w:t xml:space="preserve"> : VggNet sur CIFAR10 (avec augmentation des données)</w:t>
       </w:r>
     </w:p>
     <w:p>
@@ -247,6 +234,9 @@
         <w:keepNext/>
       </w:pPr>
       <w:r>
+        <w:rPr>
+          <w:noProof/>
+        </w:rPr>
         <w:drawing>
           <wp:inline distT="0" distB="0" distL="0" distR="0" wp14:anchorId="6BB41FA8" wp14:editId="047A5504">
             <wp:extent cx="5731510" cy="2865755"/>
@@ -347,6 +337,51 @@
       </w:r>
     </w:p>
     <w:p>
+      <w:pPr>
+        <w:pStyle w:val="Heading1"/>
+      </w:pPr>
+      <w:r>
+        <w:lastRenderedPageBreak/>
+        <w:t>IFT725</w:t>
+      </w:r>
+      <w:r>
+        <w:t>_</w:t>
+      </w:r>
+      <w:r>
+        <w:t>Net</w:t>
+      </w:r>
+    </w:p>
+    <w:p>
+      <w:r>
+        <w:t xml:space="preserve">Une visualisation de notre modèle est disponible </w:t>
+      </w:r>
+      <w:hyperlink r:id="rId7" w:anchor="/gist/d5393efe01bf1ca69d56609e6adf9ad5" w:history="1">
+        <w:r>
+          <w:rPr>
+            <w:rStyle w:val="Hyperlink"/>
+          </w:rPr>
+          <w:t>à cette adresse</w:t>
+        </w:r>
+      </w:hyperlink>
+      <w:r>
+        <w:t>.</w:t>
+      </w:r>
+    </w:p>
+    <w:p>
+      <w:pPr>
+        <w:pStyle w:val="Heading1"/>
+      </w:pPr>
+      <w:r>
+        <w:t>IFT725</w:t>
+      </w:r>
+      <w:r>
+        <w:t>_UNet</w:t>
+      </w:r>
+    </w:p>
+    <w:p>
+      <w:r>
+        <w:t>Une visualisation de notre modèle est disponible à cette adresse.</w:t>
+      </w:r>
       <w:bookmarkStart w:id="0" w:name="_GoBack"/>
       <w:bookmarkEnd w:id="0"/>
     </w:p>
@@ -1005,6 +1040,41 @@
       <w:szCs w:val="18"/>
     </w:rPr>
   </w:style>
+  <w:style w:type="character" w:styleId="Hyperlink">
+    <w:name w:val="Hyperlink"/>
+    <w:basedOn w:val="DefaultParagraphFont"/>
+    <w:uiPriority w:val="99"/>
+    <w:unhideWhenUsed/>
+    <w:rsid w:val="000064C2"/>
+    <w:rPr>
+      <w:color w:val="0563C1" w:themeColor="hyperlink"/>
+      <w:u w:val="single"/>
+    </w:rPr>
+  </w:style>
+  <w:style w:type="character" w:styleId="UnresolvedMention">
+    <w:name w:val="Unresolved Mention"/>
+    <w:basedOn w:val="DefaultParagraphFont"/>
+    <w:uiPriority w:val="99"/>
+    <w:semiHidden/>
+    <w:unhideWhenUsed/>
+    <w:rsid w:val="000064C2"/>
+    <w:rPr>
+      <w:color w:val="605E5C"/>
+      <w:shd w:val="clear" w:color="auto" w:fill="E1DFDD"/>
+    </w:rPr>
+  </w:style>
+  <w:style w:type="character" w:styleId="FollowedHyperlink">
+    <w:name w:val="FollowedHyperlink"/>
+    <w:basedOn w:val="DefaultParagraphFont"/>
+    <w:uiPriority w:val="99"/>
+    <w:semiHidden/>
+    <w:unhideWhenUsed/>
+    <w:rsid w:val="007F2FFA"/>
+    <w:rPr>
+      <w:color w:val="954F72" w:themeColor="followedHyperlink"/>
+      <w:u w:val="single"/>
+    </w:rPr>
+  </w:style>
 </w:styles>
 </file>
 

</xml_diff>